<commit_message>
added erd sa docu
</commit_message>
<xml_diff>
--- a/Thesis/Docu/Thesis-Final-Final.docx
+++ b/Thesis/Docu/Thesis-Final-Final.docx
@@ -486,8 +486,6 @@
         </w:rPr>
         <w:t>1</w:t>
       </w:r>
-      <w:bookmarkStart w:id="0" w:name="_GoBack"/>
-      <w:bookmarkEnd w:id="0"/>
     </w:p>
     <w:p>
       <w:pPr>
@@ -776,7 +774,7 @@
         </w:rPr>
         <w:t xml:space="preserve">Through several interviews with the owner and selected staff, Posh and Fab Concept Store disclosed that they are currently </w:t>
       </w:r>
-      <w:bookmarkStart w:id="1" w:name="_Hlk525422694"/>
+      <w:bookmarkStart w:id="0" w:name="_Hlk525422694"/>
       <w:r>
         <w:rPr>
           <w:rFonts w:ascii="Times New Roman" w:hAnsi="Times New Roman" w:cs="Times New Roman"/>
@@ -834,7 +832,7 @@
         <w:t>.</w:t>
       </w:r>
     </w:p>
-    <w:bookmarkEnd w:id="1"/>
+    <w:bookmarkEnd w:id="0"/>
     <w:p>
       <w:pPr>
         <w:spacing w:after="0" w:line="478" w:lineRule="auto"/>
@@ -3779,7 +3777,7 @@
           <w:u w:val="single"/>
         </w:rPr>
       </w:pPr>
-      <w:bookmarkStart w:id="2" w:name="_Hlk526287904"/>
+      <w:bookmarkStart w:id="1" w:name="_Hlk526287904"/>
       <w:r>
         <w:rPr>
           <w:rFonts w:ascii="Times New Roman" w:hAnsi="Times New Roman" w:cs="Times New Roman"/>
@@ -4280,7 +4278,7 @@
         <w:t>Edit Profile Info</w:t>
       </w:r>
     </w:p>
-    <w:bookmarkEnd w:id="2"/>
+    <w:bookmarkEnd w:id="1"/>
     <w:p>
       <w:pPr>
         <w:spacing w:afterLines="160" w:after="384" w:line="478" w:lineRule="auto"/>
@@ -8211,24 +8209,46 @@
         <w:rPr>
           <w:rFonts w:ascii="Times New Roman" w:eastAsia="Times New Roman" w:hAnsi="Times New Roman" w:cs="Times New Roman"/>
           <w:b/>
+          <w:sz w:val="24"/>
+          <w:szCs w:val="24"/>
+        </w:rPr>
+        <w:lastRenderedPageBreak/>
+        <w:t>3.3.3 Entity Relationship Diagram</w:t>
+      </w:r>
+    </w:p>
+    <w:p>
+      <w:pPr>
+        <w:pStyle w:val="ListParagraph"/>
+        <w:spacing w:after="0" w:line="476" w:lineRule="auto"/>
+        <w:rPr>
+          <w:rFonts w:ascii="Times New Roman" w:eastAsia="Times New Roman" w:hAnsi="Times New Roman" w:cs="Times New Roman"/>
+          <w:b/>
+          <w:sz w:val="24"/>
+          <w:szCs w:val="24"/>
+        </w:rPr>
+      </w:pPr>
+      <w:bookmarkStart w:id="2" w:name="_GoBack"/>
+      <w:r>
+        <w:rPr>
+          <w:rFonts w:ascii="Times New Roman" w:eastAsia="Times New Roman" w:hAnsi="Times New Roman" w:cs="Times New Roman"/>
+          <w:i/>
           <w:noProof/>
           <w:sz w:val="24"/>
           <w:szCs w:val="24"/>
         </w:rPr>
-        <w:lastRenderedPageBreak/>
         <w:drawing>
-          <wp:anchor distT="0" distB="0" distL="114300" distR="114300" simplePos="0" relativeHeight="251682816" behindDoc="0" locked="0" layoutInCell="1" allowOverlap="1" wp14:anchorId="605553D4" wp14:editId="07E322F6">
+          <wp:anchor distT="0" distB="0" distL="114300" distR="114300" simplePos="0" relativeHeight="251691008" behindDoc="0" locked="0" layoutInCell="1" allowOverlap="1" wp14:anchorId="48EEC16E" wp14:editId="72C6AF77">
             <wp:simplePos x="0" y="0"/>
             <wp:positionH relativeFrom="margin">
               <wp:align>right</wp:align>
             </wp:positionH>
             <wp:positionV relativeFrom="paragraph">
-              <wp:posOffset>476250</wp:posOffset>
+              <wp:posOffset>376555</wp:posOffset>
             </wp:positionV>
-            <wp:extent cx="5943600" cy="3800475"/>
+            <wp:extent cx="5943600" cy="3933825"/>
             <wp:effectExtent l="0" t="0" r="0" b="9525"/>
             <wp:wrapSquare wrapText="bothSides"/>
-            <wp:docPr id="21" name="Picture 21" descr="A screenshot of a cell phone&#10;&#10;Description generated with high confidence"/>
+            <wp:docPr id="2" name="Picture 2" descr="A screenshot of a cell phone&#10;&#10;Description generated with high confidence"/>
             <wp:cNvGraphicFramePr>
               <a:graphicFrameLocks xmlns:a="http://schemas.openxmlformats.org/drawingml/2006/main" noChangeAspect="1"/>
             </wp:cNvGraphicFramePr>
@@ -8236,7 +8256,7 @@
               <a:graphicData uri="http://schemas.openxmlformats.org/drawingml/2006/picture">
                 <pic:pic xmlns:pic="http://schemas.openxmlformats.org/drawingml/2006/picture">
                   <pic:nvPicPr>
-                    <pic:cNvPr id="21" name="ErdDFD.PNG"/>
+                    <pic:cNvPr id="2" name="ErdDFD.PNG"/>
                     <pic:cNvPicPr/>
                   </pic:nvPicPr>
                   <pic:blipFill>
@@ -8254,7 +8274,7 @@
                   <pic:spPr>
                     <a:xfrm>
                       <a:off x="0" y="0"/>
-                      <a:ext cx="5943600" cy="3800475"/>
+                      <a:ext cx="5943600" cy="3933825"/>
                     </a:xfrm>
                     <a:prstGeom prst="rect">
                       <a:avLst/>
@@ -8269,27 +8289,7 @@
           </wp:anchor>
         </w:drawing>
       </w:r>
-      <w:r>
-        <w:rPr>
-          <w:rFonts w:ascii="Times New Roman" w:eastAsia="Times New Roman" w:hAnsi="Times New Roman" w:cs="Times New Roman"/>
-          <w:b/>
-          <w:sz w:val="24"/>
-          <w:szCs w:val="24"/>
-        </w:rPr>
-        <w:t>3.3.3 Entity Relationship Diagram</w:t>
-      </w:r>
-    </w:p>
-    <w:p>
-      <w:pPr>
-        <w:pStyle w:val="ListParagraph"/>
-        <w:spacing w:after="0" w:line="476" w:lineRule="auto"/>
-        <w:rPr>
-          <w:rFonts w:ascii="Times New Roman" w:eastAsia="Times New Roman" w:hAnsi="Times New Roman" w:cs="Times New Roman"/>
-          <w:b/>
-          <w:sz w:val="24"/>
-          <w:szCs w:val="24"/>
-        </w:rPr>
-      </w:pPr>
+      <w:bookmarkEnd w:id="2"/>
     </w:p>
     <w:p>
       <w:pPr>

</xml_diff>